<commit_message>
MISE A JOUR de le secret_2
</commit_message>
<xml_diff>
--- a/le_secret_de_la_beaute/le_secret_2.docx
+++ b/le_secret_de_la_beaute/le_secret_2.docx
@@ -2239,7 +2239,23 @@
           <w:sz w:val="28"/>
           <w:szCs w:val="28"/>
         </w:rPr>
-        <w:t>La grande histoire tend vers sa fin ; vous avez été nombreux à la suivre. Merci pour votre attention nous accordée ! N’oubliez surtout pas de nous faire part de vos impressions, vos remarques, vos notes nous attribuées, vos suggestions et de toutes sortes de vos expressions dans les commentaires.</w:t>
+        <w:t xml:space="preserve">La grande histoire tend vers sa fin ; vous avez été nombreux à la suivre. Merci pour votre attention nous accordée ! N’oubliez surtout pas de nous faire part de vos impressions, vos remarques, vos notes nous attribuées, vos suggestions et de toutes sortes de vos </w:t>
+      </w:r>
+      <w:r>
+        <w:rPr>
+          <w:rFonts w:ascii="High Tower Text" w:hAnsi="High Tower Text"/>
+          <w:sz w:val="28"/>
+          <w:szCs w:val="28"/>
+        </w:rPr>
+        <w:t>feedbacks</w:t>
+      </w:r>
+      <w:r>
+        <w:rPr>
+          <w:rFonts w:ascii="High Tower Text" w:hAnsi="High Tower Text"/>
+          <w:sz w:val="28"/>
+          <w:szCs w:val="28"/>
+        </w:rPr>
+        <w:t xml:space="preserve"> dans les commentaires.</w:t>
       </w:r>
     </w:p>
     <w:p>

</xml_diff>